<commit_message>
P3 casi-hecha, falta CV
</commit_message>
<xml_diff>
--- a/Practicas/P2/p2_munoz_haro_javier.docx
+++ b/Practicas/P2/p2_munoz_haro_javier.docx
@@ -1,6 +1,6 @@
 
 <file path=word/document.xml><?xml version="1.0" encoding="utf-8"?>
-<w:document xmlns:wpc="http://schemas.microsoft.com/office/word/2010/wordprocessingCanvas" xmlns:cx="http://schemas.microsoft.com/office/drawing/2014/chartex" xmlns:cx1="http://schemas.microsoft.com/office/drawing/2015/9/8/chartex" xmlns:cx2="http://schemas.microsoft.com/office/drawing/2015/10/21/chartex" xmlns:cx3="http://schemas.microsoft.com/office/drawing/2016/5/9/chartex" xmlns:cx4="http://schemas.microsoft.com/office/drawing/2016/5/10/chartex" xmlns:cx5="http://schemas.microsoft.com/office/drawing/2016/5/11/chartex" xmlns:cx6="http://schemas.microsoft.com/office/drawing/2016/5/12/chartex" xmlns:cx7="http://schemas.microsoft.com/office/drawing/2016/5/13/chartex" xmlns:cx8="http://schemas.microsoft.com/office/drawing/2016/5/14/chartex" xmlns:mc="http://schemas.openxmlformats.org/markup-compatibility/2006" xmlns:aink="http://schemas.microsoft.com/office/drawing/2016/ink" xmlns:am3d="http://schemas.microsoft.com/office/drawing/2017/model3d" xmlns:o="urn:schemas-microsoft-com:office:office" xmlns:r="http://schemas.openxmlformats.org/officeDocument/2006/relationships" xmlns:m="http://schemas.openxmlformats.org/officeDocument/2006/math" xmlns:v="urn:schemas-microsoft-com:vml" xmlns:wp14="http://schemas.microsoft.com/office/word/2010/wordprocessingDrawing" xmlns:wp="http://schemas.openxmlformats.org/drawingml/2006/wordprocessingDrawing" xmlns:w10="urn:schemas-microsoft-com:office:word" xmlns:w="http://schemas.openxmlformats.org/wordprocessingml/2006/main" xmlns:w14="http://schemas.microsoft.com/office/word/2010/wordml" xmlns:w15="http://schemas.microsoft.com/office/word/2012/wordml" xmlns:w16cex="http://schemas.microsoft.com/office/word/2018/wordml/cex" xmlns:w16cid="http://schemas.microsoft.com/office/word/2016/wordml/cid" xmlns:w16="http://schemas.microsoft.com/office/word/2018/wordml" xmlns:w16sdtdh="http://schemas.microsoft.com/office/word/2020/wordml/sdtdatahash" xmlns:w16se="http://schemas.microsoft.com/office/word/2015/wordml/symex" xmlns:wpg="http://schemas.microsoft.com/office/word/2010/wordprocessingGroup" xmlns:wpi="http://schemas.microsoft.com/office/word/2010/wordprocessingInk" xmlns:wne="http://schemas.microsoft.com/office/word/2006/wordml" xmlns:wps="http://schemas.microsoft.com/office/word/2010/wordprocessingShape" mc:Ignorable="w14 w15 w16se w16cid w16 w16cex w16sdtdh wp14">
+<w:document xmlns:wpc="http://schemas.microsoft.com/office/word/2010/wordprocessingCanvas" xmlns:cx="http://schemas.microsoft.com/office/drawing/2014/chartex" xmlns:cx1="http://schemas.microsoft.com/office/drawing/2015/9/8/chartex" xmlns:cx2="http://schemas.microsoft.com/office/drawing/2015/10/21/chartex" xmlns:cx3="http://schemas.microsoft.com/office/drawing/2016/5/9/chartex" xmlns:cx4="http://schemas.microsoft.com/office/drawing/2016/5/10/chartex" xmlns:cx5="http://schemas.microsoft.com/office/drawing/2016/5/11/chartex" xmlns:cx6="http://schemas.microsoft.com/office/drawing/2016/5/12/chartex" xmlns:cx7="http://schemas.microsoft.com/office/drawing/2016/5/13/chartex" xmlns:cx8="http://schemas.microsoft.com/office/drawing/2016/5/14/chartex" xmlns:mc="http://schemas.openxmlformats.org/markup-compatibility/2006" xmlns:aink="http://schemas.microsoft.com/office/drawing/2016/ink" xmlns:am3d="http://schemas.microsoft.com/office/drawing/2017/model3d" xmlns:o="urn:schemas-microsoft-com:office:office" xmlns:oel="http://schemas.microsoft.com/office/2019/extlst" xmlns:r="http://schemas.openxmlformats.org/officeDocument/2006/relationships" xmlns:m="http://schemas.openxmlformats.org/officeDocument/2006/math" xmlns:v="urn:schemas-microsoft-com:vml" xmlns:wp14="http://schemas.microsoft.com/office/word/2010/wordprocessingDrawing" xmlns:wp="http://schemas.openxmlformats.org/drawingml/2006/wordprocessingDrawing" xmlns:w10="urn:schemas-microsoft-com:office:word" xmlns:w="http://schemas.openxmlformats.org/wordprocessingml/2006/main" xmlns:w14="http://schemas.microsoft.com/office/word/2010/wordml" xmlns:w15="http://schemas.microsoft.com/office/word/2012/wordml" xmlns:w16cex="http://schemas.microsoft.com/office/word/2018/wordml/cex" xmlns:w16cid="http://schemas.microsoft.com/office/word/2016/wordml/cid" xmlns:w16="http://schemas.microsoft.com/office/word/2018/wordml" xmlns:w16sdtdh="http://schemas.microsoft.com/office/word/2020/wordml/sdtdatahash" xmlns:w16se="http://schemas.microsoft.com/office/word/2015/wordml/symex" xmlns:wpg="http://schemas.microsoft.com/office/word/2010/wordprocessingGroup" xmlns:wpi="http://schemas.microsoft.com/office/word/2010/wordprocessingInk" xmlns:wne="http://schemas.microsoft.com/office/word/2006/wordml" xmlns:wps="http://schemas.microsoft.com/office/word/2010/wordprocessingShape" mc:Ignorable="w14 w15 w16se w16cid w16 w16cex w16sdtdh wp14">
   <w:body>
     <w:p>
       <w:pPr>
@@ -169,15 +169,7 @@
       </w:pPr>
       <w:proofErr w:type="spellStart"/>
       <w:r>
-        <w:t>Speech</w:t>
-      </w:r>
-      <w:proofErr w:type="spellEnd"/>
-      <w:r>
-        <w:t>-to-</w:t>
-      </w:r>
-      <w:proofErr w:type="spellStart"/>
-      <w:r>
-        <w:t>text</w:t>
+        <w:t>Speech-to-text</w:t>
       </w:r>
       <w:proofErr w:type="spellEnd"/>
     </w:p>
@@ -193,6 +185,9 @@
     <w:p/>
     <w:p>
       <w:r>
+        <w:rPr>
+          <w:noProof/>
+        </w:rPr>
         <w:drawing>
           <wp:inline distT="0" distB="0" distL="0" distR="0" wp14:anchorId="3EA6E5D8" wp14:editId="43BD83C4">
             <wp:extent cx="5396230" cy="3372485"/>
@@ -247,35 +242,7 @@
           <w:rPr>
             <w:rStyle w:val="Hipervnculo"/>
           </w:rPr>
-          <w:t>speech</w:t>
-        </w:r>
-        <w:proofErr w:type="spellEnd"/>
-        <w:r>
-          <w:rPr>
-            <w:rStyle w:val="Hipervnculo"/>
-          </w:rPr>
-          <w:t>-to-</w:t>
-        </w:r>
-        <w:proofErr w:type="spellStart"/>
-        <w:r>
-          <w:rPr>
-            <w:rStyle w:val="Hipervnculo"/>
-          </w:rPr>
-          <w:t>text</w:t>
-        </w:r>
-        <w:proofErr w:type="spellEnd"/>
-        <w:r>
-          <w:rPr>
-            <w:rStyle w:val="Hipervnculo"/>
-          </w:rPr>
-          <w:t>-</w:t>
-        </w:r>
-        <w:proofErr w:type="spellStart"/>
-        <w:r>
-          <w:rPr>
-            <w:rStyle w:val="Hipervnculo"/>
-          </w:rPr>
-          <w:t>code-pattern</w:t>
+          <w:t>speech-to-text-code-pattern</w:t>
         </w:r>
         <w:proofErr w:type="spellEnd"/>
       </w:hyperlink>
@@ -324,6 +291,9 @@
     <w:p/>
     <w:p>
       <w:r>
+        <w:rPr>
+          <w:noProof/>
+        </w:rPr>
         <w:lastRenderedPageBreak/>
         <w:drawing>
           <wp:inline distT="0" distB="0" distL="0" distR="0" wp14:anchorId="2BF3997C" wp14:editId="4001ABDD">
@@ -475,6 +445,9 @@
     <w:p/>
     <w:p>
       <w:r>
+        <w:rPr>
+          <w:noProof/>
+        </w:rPr>
         <w:lastRenderedPageBreak/>
         <w:drawing>
           <wp:inline distT="0" distB="0" distL="0" distR="0" wp14:anchorId="440F002E" wp14:editId="4580708E">
@@ -536,7 +509,15 @@
     <w:p/>
     <w:p>
       <w:r>
-        <w:t>Se puede ver que la palabra que mas importancia es “</w:t>
+        <w:t xml:space="preserve">Se puede ver que la palabra que </w:t>
+      </w:r>
+      <w:proofErr w:type="spellStart"/>
+      <w:r>
+        <w:t>mas</w:t>
+      </w:r>
+      <w:proofErr w:type="spellEnd"/>
+      <w:r>
+        <w:t xml:space="preserve"> importancia es “</w:t>
       </w:r>
       <w:proofErr w:type="spellStart"/>
       <w:r>
@@ -675,6 +656,9 @@
     </w:p>
     <w:p>
       <w:r>
+        <w:rPr>
+          <w:noProof/>
+        </w:rPr>
         <w:lastRenderedPageBreak/>
         <w:drawing>
           <wp:inline distT="0" distB="0" distL="0" distR="0" wp14:anchorId="40288A52" wp14:editId="32359CDF">
@@ -795,6 +779,9 @@
     <w:p/>
     <w:p>
       <w:r>
+        <w:rPr>
+          <w:noProof/>
+        </w:rPr>
         <w:drawing>
           <wp:inline distT="0" distB="0" distL="0" distR="0" wp14:anchorId="01F27B0B" wp14:editId="2B7867EC">
             <wp:extent cx="5396230" cy="2154555"/>
@@ -838,10 +825,7 @@
         <w:t xml:space="preserve">En cuanto al sentimiento del texto, vemos que Watson lo </w:t>
       </w:r>
       <w:r>
-        <w:t xml:space="preserve">interpreta como negativo. Esto cuadra con 2 de las 3 emociones mas representativas que la herramienta extraía del texto, </w:t>
-      </w:r>
-      <w:r>
-        <w:t>“</w:t>
+        <w:t>interpreta como negativo. Esto cuadra con 2 de las 3 emociones mas representativas que la herramienta extraía del texto, “</w:t>
       </w:r>
       <w:proofErr w:type="spellStart"/>
       <w:r>
@@ -865,10 +849,7 @@
       </w:r>
       <w:proofErr w:type="spellEnd"/>
       <w:r>
-        <w:t>”</w:t>
-      </w:r>
-      <w:r>
-        <w:t xml:space="preserve">. </w:t>
+        <w:t xml:space="preserve">”. </w:t>
       </w:r>
     </w:p>
     <w:p/>
@@ -885,8 +866,57 @@
       </w:r>
     </w:p>
     <w:p/>
-    <w:p/>
-    <w:p/>
+    <w:p>
+      <w:r>
+        <w:t>Se han tenido problemas para poder crear una instancia de este servicio de manera gratuita, como se puede observar en las evidencias que se presentan a continuación:</w:t>
+      </w:r>
+    </w:p>
+    <w:p/>
+    <w:p>
+      <w:r>
+        <w:drawing>
+          <wp:inline distT="0" distB="0" distL="0" distR="0" wp14:anchorId="176EA5E8" wp14:editId="2496E120">
+            <wp:extent cx="5396230" cy="296545"/>
+            <wp:effectExtent l="0" t="0" r="0" b="8255"/>
+            <wp:docPr id="6" name="Imagen 6"/>
+            <wp:cNvGraphicFramePr>
+              <a:graphicFrameLocks xmlns:a="http://schemas.openxmlformats.org/drawingml/2006/main" noChangeAspect="1"/>
+            </wp:cNvGraphicFramePr>
+            <a:graphic xmlns:a="http://schemas.openxmlformats.org/drawingml/2006/main">
+              <a:graphicData uri="http://schemas.openxmlformats.org/drawingml/2006/picture">
+                <pic:pic xmlns:pic="http://schemas.openxmlformats.org/drawingml/2006/picture">
+                  <pic:nvPicPr>
+                    <pic:cNvPr id="1" name=""/>
+                    <pic:cNvPicPr/>
+                  </pic:nvPicPr>
+                  <pic:blipFill>
+                    <a:blip r:embed="rId11"/>
+                    <a:stretch>
+                      <a:fillRect/>
+                    </a:stretch>
+                  </pic:blipFill>
+                  <pic:spPr>
+                    <a:xfrm>
+                      <a:off x="0" y="0"/>
+                      <a:ext cx="5396230" cy="296545"/>
+                    </a:xfrm>
+                    <a:prstGeom prst="rect">
+                      <a:avLst/>
+                    </a:prstGeom>
+                  </pic:spPr>
+                </pic:pic>
+              </a:graphicData>
+            </a:graphic>
+          </wp:inline>
+        </w:drawing>
+      </w:r>
+    </w:p>
+    <w:p/>
+    <w:p>
+      <w:r>
+        <w:t>Esto ha hecho que no haya sido posible realizar esta parte de la práctica.</w:t>
+      </w:r>
+    </w:p>
     <w:p/>
     <w:sectPr>
       <w:pgSz w:w="11900" w:h="16840"/>
@@ -1017,6 +1047,7 @@
     <w:lsdException w:name="HTML Sample" w:semiHidden="1" w:unhideWhenUsed="1"/>
     <w:lsdException w:name="HTML Typewriter" w:semiHidden="1" w:unhideWhenUsed="1"/>
     <w:lsdException w:name="HTML Variable" w:semiHidden="1" w:unhideWhenUsed="1"/>
+    <w:lsdException w:name="Normal Table" w:semiHidden="1" w:unhideWhenUsed="1"/>
     <w:lsdException w:name="annotation subject" w:semiHidden="1" w:unhideWhenUsed="1"/>
     <w:lsdException w:name="No List" w:semiHidden="1" w:unhideWhenUsed="1"/>
     <w:lsdException w:name="Outline List 1" w:semiHidden="1" w:unhideWhenUsed="1"/>
@@ -1063,8 +1094,10 @@
     <w:lsdException w:name="Table Subtle 2" w:semiHidden="1" w:unhideWhenUsed="1"/>
     <w:lsdException w:name="Table Web 1" w:semiHidden="1" w:unhideWhenUsed="1"/>
     <w:lsdException w:name="Table Web 2" w:semiHidden="1" w:unhideWhenUsed="1"/>
+    <w:lsdException w:name="Table Web 3" w:semiHidden="1" w:unhideWhenUsed="1"/>
     <w:lsdException w:name="Balloon Text" w:semiHidden="1" w:unhideWhenUsed="1"/>
     <w:lsdException w:name="Table Grid" w:uiPriority="39"/>
+    <w:lsdException w:name="Table Theme" w:semiHidden="1" w:unhideWhenUsed="1"/>
     <w:lsdException w:name="Placeholder Text" w:semiHidden="1"/>
     <w:lsdException w:name="No Spacing" w:uiPriority="1" w:qFormat="1"/>
     <w:lsdException w:name="Light Shading" w:uiPriority="60"/>

</xml_diff>